<commit_message>
tentando colorir o grafo
</commit_message>
<xml_diff>
--- a/RelatorioGrafos(Passar para pdf para enviar).docx
+++ b/RelatorioGrafos(Passar para pdf para enviar).docx
@@ -1,15 +1,24 @@
 
 <file path=word/document.xml><?xml version="1.0" encoding="utf-8"?>
-<w:document xmlns:wpc="http://schemas.microsoft.com/office/word/2010/wordprocessingCanvas" xmlns:cx="http://schemas.microsoft.com/office/drawing/2014/chartex" xmlns:cx1="http://schemas.microsoft.com/office/drawing/2015/9/8/chartex" xmlns:cx2="http://schemas.microsoft.com/office/drawing/2015/10/21/chartex" xmlns:mc="http://schemas.openxmlformats.org/markup-compatibility/2006" xmlns:o="urn:schemas-microsoft-com:office:office" xmlns:r="http://schemas.openxmlformats.org/officeDocument/2006/relationships" xmlns:m="http://schemas.openxmlformats.org/officeDocument/2006/math" xmlns:v="urn:schemas-microsoft-com:vml" xmlns:wp14="http://schemas.microsoft.com/office/word/2010/wordprocessingDrawing" xmlns:wp="http://schemas.openxmlformats.org/drawingml/2006/wordprocessingDrawing" xmlns:w10="urn:schemas-microsoft-com:office:word" xmlns:w="http://schemas.openxmlformats.org/wordprocessingml/2006/main" xmlns:w14="http://schemas.microsoft.com/office/word/2010/wordml" xmlns:w15="http://schemas.microsoft.com/office/word/2012/wordml" xmlns:w16se="http://schemas.microsoft.com/office/word/2015/wordml/symex" xmlns:wpg="http://schemas.microsoft.com/office/word/2010/wordprocessingGroup" xmlns:wpi="http://schemas.microsoft.com/office/word/2010/wordprocessingInk" xmlns:wne="http://schemas.microsoft.com/office/word/2006/wordml" xmlns:wps="http://schemas.microsoft.com/office/word/2010/wordprocessingShape" mc:Ignorable="w14 w15 w16se wp14">
+<w:document xmlns:wpc="http://schemas.microsoft.com/office/word/2010/wordprocessingCanvas" xmlns:cx="http://schemas.microsoft.com/office/drawing/2014/chartex" xmlns:cx1="http://schemas.microsoft.com/office/drawing/2015/9/8/chartex" xmlns:cx2="http://schemas.microsoft.com/office/drawing/2015/10/21/chartex" xmlns:cx3="http://schemas.microsoft.com/office/drawing/2016/5/9/chartex" xmlns:cx4="http://schemas.microsoft.com/office/drawing/2016/5/10/chartex" xmlns:cx5="http://schemas.microsoft.com/office/drawing/2016/5/11/chartex" xmlns:cx6="http://schemas.microsoft.com/office/drawing/2016/5/12/chartex" xmlns:cx7="http://schemas.microsoft.com/office/drawing/2016/5/13/chartex" xmlns:cx8="http://schemas.microsoft.com/office/drawing/2016/5/14/chartex" xmlns:mc="http://schemas.openxmlformats.org/markup-compatibility/2006" xmlns:aink="http://schemas.microsoft.com/office/drawing/2016/ink" xmlns:am3d="http://schemas.microsoft.com/office/drawing/2017/model3d" xmlns:o="urn:schemas-microsoft-com:office:office" xmlns:r="http://schemas.openxmlformats.org/officeDocument/2006/relationships" xmlns:m="http://schemas.openxmlformats.org/officeDocument/2006/math" xmlns:v="urn:schemas-microsoft-com:vml" xmlns:wp14="http://schemas.microsoft.com/office/word/2010/wordprocessingDrawing" xmlns:wp="http://schemas.openxmlformats.org/drawingml/2006/wordprocessingDrawing" xmlns:w10="urn:schemas-microsoft-com:office:word" xmlns:w="http://schemas.openxmlformats.org/wordprocessingml/2006/main" xmlns:w14="http://schemas.microsoft.com/office/word/2010/wordml" xmlns:w15="http://schemas.microsoft.com/office/word/2012/wordml" xmlns:w16cid="http://schemas.microsoft.com/office/word/2016/wordml/cid" xmlns:w16se="http://schemas.microsoft.com/office/word/2015/wordml/symex" xmlns:wpg="http://schemas.microsoft.com/office/word/2010/wordprocessingGroup" xmlns:wpi="http://schemas.microsoft.com/office/word/2010/wordprocessingInk" xmlns:wne="http://schemas.microsoft.com/office/word/2006/wordml" xmlns:wps="http://schemas.microsoft.com/office/word/2010/wordprocessingShape" mc:Ignorable="w14 w15 w16se w16cid wp14">
   <w:body>
     <w:p>
       <w:pPr>
         <w:pStyle w:val="Ttulo1"/>
-      </w:pPr>
-      <w:r>
+        <w:rPr>
+          <w:rFonts w:ascii="Arial" w:hAnsi="Arial" w:cs="Arial"/>
+        </w:rPr>
+      </w:pPr>
+      <w:r>
+        <w:rPr>
+          <w:rFonts w:ascii="Arial" w:hAnsi="Arial" w:cs="Arial"/>
+        </w:rPr>
         <w:t xml:space="preserve">Relatório de funcionamento do </w:t>
       </w:r>
       <w:r>
+        <w:rPr>
+          <w:rFonts w:ascii="Arial" w:hAnsi="Arial" w:cs="Arial"/>
+        </w:rPr>
         <w:t>Algoritmo</w:t>
       </w:r>
     </w:p>
@@ -17,11 +26,13 @@
       <w:pPr>
         <w:jc w:val="right"/>
         <w:rPr>
-          <w:b/>
-        </w:rPr>
-      </w:pPr>
-      <w:r>
-        <w:rPr>
+          <w:rFonts w:ascii="Arial" w:hAnsi="Arial" w:cs="Arial"/>
+          <w:b/>
+        </w:rPr>
+      </w:pPr>
+      <w:r>
+        <w:rPr>
+          <w:rFonts w:ascii="Arial" w:hAnsi="Arial" w:cs="Arial"/>
           <w:b/>
         </w:rPr>
         <w:t>Douglas José Tertuliano do Santos – 11513928</w:t>
@@ -31,55 +42,45 @@
       <w:pPr>
         <w:jc w:val="right"/>
         <w:rPr>
-          <w:b/>
-        </w:rPr>
-      </w:pPr>
-      <w:r>
-        <w:rPr>
-          <w:b/>
-        </w:rPr>
-        <w:t>Matheus Pires Fernandes - &lt;</w:t>
-      </w:r>
-      <w:proofErr w:type="spellStart"/>
-      <w:r>
-        <w:rPr>
-          <w:b/>
-        </w:rPr>
-        <w:t>numMatricula</w:t>
-      </w:r>
-      <w:proofErr w:type="spellEnd"/>
-      <w:r>
-        <w:rPr>
-          <w:b/>
-        </w:rPr>
-        <w:t>&gt;</w:t>
+          <w:rFonts w:ascii="Arial" w:hAnsi="Arial" w:cs="Arial"/>
+          <w:b/>
+        </w:rPr>
+      </w:pPr>
+      <w:r>
+        <w:rPr>
+          <w:rFonts w:ascii="Arial" w:hAnsi="Arial" w:cs="Arial"/>
+          <w:b/>
+        </w:rPr>
+        <w:t xml:space="preserve">Matheus Pires Fernandes - </w:t>
+      </w:r>
+      <w:r>
+        <w:rPr>
+          <w:rFonts w:ascii="Arial" w:hAnsi="Arial" w:cs="Arial"/>
+          <w:b/>
+        </w:rPr>
+        <w:t>11518681</w:t>
       </w:r>
     </w:p>
     <w:p>
       <w:pPr>
         <w:jc w:val="right"/>
         <w:rPr>
-          <w:b/>
-        </w:rPr>
-      </w:pPr>
-    </w:p>
-    <w:p>
-      <w:pPr>
-        <w:jc w:val="right"/>
-        <w:rPr>
-          <w:b/>
-        </w:rPr>
-      </w:pPr>
-    </w:p>
-    <w:p>
-      <w:pPr>
-        <w:jc w:val="both"/>
-        <w:rPr>
-          <w:b/>
-        </w:rPr>
-      </w:pPr>
-      <w:r>
-        <w:rPr>
+          <w:rFonts w:ascii="Arial" w:hAnsi="Arial" w:cs="Arial"/>
+          <w:b/>
+        </w:rPr>
+      </w:pPr>
+    </w:p>
+    <w:p>
+      <w:pPr>
+        <w:jc w:val="both"/>
+        <w:rPr>
+          <w:rFonts w:ascii="Arial" w:hAnsi="Arial" w:cs="Arial"/>
+          <w:b/>
+        </w:rPr>
+      </w:pPr>
+      <w:r>
+        <w:rPr>
+          <w:rFonts w:ascii="Arial" w:hAnsi="Arial" w:cs="Arial"/>
           <w:b/>
         </w:rPr>
         <w:t xml:space="preserve">Descrição do código: </w:t>
@@ -88,126 +89,362 @@
     <w:p>
       <w:pPr>
         <w:jc w:val="both"/>
-      </w:pPr>
-      <w:r>
-        <w:t>(</w:t>
-      </w:r>
-      <w:r>
-        <w:t>…</w:t>
-      </w:r>
-      <w:r>
-        <w:t>)</w:t>
-      </w:r>
+        <w:rPr>
+          <w:b/>
+        </w:rPr>
+      </w:pPr>
+    </w:p>
+    <w:p>
+      <w:pPr>
+        <w:jc w:val="both"/>
+        <w:rPr>
+          <w:rFonts w:ascii="Arial" w:hAnsi="Arial" w:cs="Arial"/>
+          <w:b/>
+        </w:rPr>
+      </w:pPr>
+      <w:r>
+        <w:rPr>
+          <w:rFonts w:ascii="Arial" w:hAnsi="Arial" w:cs="Arial"/>
+          <w:b/>
+        </w:rPr>
+        <w:t>- Função Busca()</w:t>
+      </w:r>
+    </w:p>
+    <w:p>
+      <w:pPr>
+        <w:jc w:val="both"/>
+        <w:rPr>
+          <w:rFonts w:ascii="Arial" w:hAnsi="Arial" w:cs="Arial"/>
+        </w:rPr>
+      </w:pPr>
+      <w:r>
+        <w:rPr>
+          <w:rFonts w:ascii="Arial" w:hAnsi="Arial" w:cs="Arial"/>
+        </w:rPr>
+        <w:t>Esta</w:t>
+      </w:r>
+      <w:r>
+        <w:rPr>
+          <w:rFonts w:ascii="Arial" w:hAnsi="Arial" w:cs="Arial"/>
+        </w:rPr>
+        <w:t xml:space="preserve"> função</w:t>
+      </w:r>
+      <w:r>
+        <w:rPr>
+          <w:rFonts w:ascii="Arial" w:hAnsi="Arial" w:cs="Arial"/>
+        </w:rPr>
+        <w:t xml:space="preserve"> recebe um grafo como argumento e ela marca todos os vértices como “Não visitados” e colori-los de branco. Esta função também percorre o grafo e verifica</w:t>
+      </w:r>
+      <w:r>
+        <w:rPr>
+          <w:rFonts w:ascii="Arial" w:hAnsi="Arial" w:cs="Arial"/>
+        </w:rPr>
+        <w:t xml:space="preserve"> se </w:t>
+      </w:r>
+      <w:r>
+        <w:rPr>
+          <w:rFonts w:ascii="Arial" w:hAnsi="Arial" w:cs="Arial"/>
+        </w:rPr>
+        <w:t xml:space="preserve">cada </w:t>
+      </w:r>
+      <w:r>
+        <w:rPr>
+          <w:rFonts w:ascii="Arial" w:hAnsi="Arial" w:cs="Arial"/>
+        </w:rPr>
+        <w:t>vértice</w:t>
+      </w:r>
+      <w:r>
+        <w:rPr>
+          <w:rFonts w:ascii="Arial" w:hAnsi="Arial" w:cs="Arial"/>
+        </w:rPr>
+        <w:t xml:space="preserve"> </w:t>
+      </w:r>
+      <w:r>
+        <w:rPr>
+          <w:rFonts w:ascii="Arial" w:hAnsi="Arial" w:cs="Arial"/>
+        </w:rPr>
+        <w:t>já foi</w:t>
+      </w:r>
+      <w:r>
+        <w:rPr>
+          <w:rFonts w:ascii="Arial" w:hAnsi="Arial" w:cs="Arial"/>
+        </w:rPr>
+        <w:t xml:space="preserve"> visitado</w:t>
+      </w:r>
+      <w:r>
+        <w:rPr>
+          <w:rFonts w:ascii="Arial" w:hAnsi="Arial" w:cs="Arial"/>
+        </w:rPr>
+        <w:t>. Caso</w:t>
+      </w:r>
+      <w:r>
+        <w:rPr>
+          <w:rFonts w:ascii="Arial" w:hAnsi="Arial" w:cs="Arial"/>
+        </w:rPr>
+        <w:t xml:space="preserve"> </w:t>
+      </w:r>
+      <w:r>
+        <w:rPr>
+          <w:rFonts w:ascii="Arial" w:hAnsi="Arial" w:cs="Arial"/>
+        </w:rPr>
+        <w:t>não tinham sido visitados</w:t>
+      </w:r>
+      <w:r>
+        <w:rPr>
+          <w:rFonts w:ascii="Arial" w:hAnsi="Arial" w:cs="Arial"/>
+        </w:rPr>
+        <w:t>,</w:t>
+      </w:r>
+      <w:r>
+        <w:rPr>
+          <w:rFonts w:ascii="Arial" w:hAnsi="Arial" w:cs="Arial"/>
+        </w:rPr>
+        <w:t xml:space="preserve"> </w:t>
+      </w:r>
+      <w:r>
+        <w:rPr>
+          <w:rFonts w:ascii="Arial" w:hAnsi="Arial" w:cs="Arial"/>
+        </w:rPr>
+        <w:t xml:space="preserve">é chamado </w:t>
+      </w:r>
+      <w:r>
+        <w:rPr>
+          <w:rFonts w:ascii="Arial" w:hAnsi="Arial" w:cs="Arial"/>
+        </w:rPr>
+        <w:t>a função BuscaProf()</w:t>
+      </w:r>
+      <w:r>
+        <w:rPr>
+          <w:rFonts w:ascii="Arial" w:hAnsi="Arial" w:cs="Arial"/>
+        </w:rPr>
+        <w:t>.</w:t>
+      </w:r>
+    </w:p>
+    <w:p>
+      <w:pPr>
+        <w:jc w:val="both"/>
+        <w:rPr>
+          <w:rFonts w:ascii="Arial" w:hAnsi="Arial" w:cs="Arial"/>
+        </w:rPr>
+      </w:pPr>
+    </w:p>
+    <w:p>
+      <w:pPr>
+        <w:jc w:val="both"/>
+        <w:rPr>
+          <w:rFonts w:ascii="Arial" w:hAnsi="Arial" w:cs="Arial"/>
+          <w:b/>
+        </w:rPr>
+      </w:pPr>
+      <w:r>
+        <w:rPr>
+          <w:rFonts w:ascii="Arial" w:hAnsi="Arial" w:cs="Arial"/>
+          <w:b/>
+        </w:rPr>
+        <w:t>- Função BuscaProf()</w:t>
+      </w:r>
+    </w:p>
+    <w:p>
+      <w:pPr>
+        <w:jc w:val="both"/>
+        <w:rPr>
+          <w:rFonts w:ascii="Arial" w:hAnsi="Arial" w:cs="Arial"/>
+        </w:rPr>
+      </w:pPr>
+      <w:r>
+        <w:rPr>
+          <w:rFonts w:ascii="Arial" w:hAnsi="Arial" w:cs="Arial"/>
+        </w:rPr>
+        <w:t>Esta função recebe o vértice analisado no momento com</w:t>
+      </w:r>
+      <w:r>
+        <w:rPr>
+          <w:rFonts w:ascii="Arial" w:hAnsi="Arial" w:cs="Arial"/>
+        </w:rPr>
+        <w:t>o</w:t>
+      </w:r>
+      <w:r>
+        <w:rPr>
+          <w:rFonts w:ascii="Arial" w:hAnsi="Arial" w:cs="Arial"/>
+        </w:rPr>
+        <w:t xml:space="preserve"> argumento e visita todos os adjacentes do mesmo. Este vértice é adicionado na pilha de nós. Então é verificado se este tem adjacentes. </w:t>
+      </w:r>
+    </w:p>
+    <w:p>
+      <w:pPr>
+        <w:jc w:val="both"/>
+        <w:rPr>
+          <w:rFonts w:ascii="Arial" w:hAnsi="Arial" w:cs="Arial"/>
+        </w:rPr>
+      </w:pPr>
+      <w:r>
+        <w:rPr>
+          <w:rFonts w:ascii="Arial" w:hAnsi="Arial" w:cs="Arial"/>
+        </w:rPr>
+        <w:t xml:space="preserve">Para cada nó adjacente a este é verificado se ele possui o atributo “NãoVisitado”, pois caso já tenha sido analisado seus adjacentes, não necessita analisa-lo. Caso ele realmente não tenha sido visitado, marca a aresta (a aresta entre o nó passado como argumento e o nó adjacente em questão) como visitada. </w:t>
+      </w:r>
+    </w:p>
+    <w:p>
+      <w:pPr>
+        <w:jc w:val="both"/>
+        <w:rPr>
+          <w:rFonts w:ascii="Arial" w:hAnsi="Arial" w:cs="Arial"/>
+        </w:rPr>
+      </w:pPr>
+      <w:r>
+        <w:rPr>
+          <w:rFonts w:ascii="Arial" w:hAnsi="Arial" w:cs="Arial"/>
+        </w:rPr>
+        <w:t xml:space="preserve">Após isso, é chamado a BuscaProf() para o vértice adjacente ao vértice inicialmente analisado. </w:t>
+      </w:r>
+    </w:p>
+    <w:p>
+      <w:pPr>
+        <w:jc w:val="both"/>
+        <w:rPr>
+          <w:rFonts w:ascii="Arial" w:hAnsi="Arial" w:cs="Arial"/>
+        </w:rPr>
+      </w:pPr>
+      <w:r>
+        <w:rPr>
+          <w:rFonts w:ascii="Arial" w:hAnsi="Arial" w:cs="Arial"/>
+        </w:rPr>
+        <w:t xml:space="preserve">Quando já tiver sido analisado todos os vértices adjacentes ao vértice inicialmente analisado, ele é desempilhado e também marcado com a cor Preta, para mostrar que já foi completamente analisado.  </w:t>
+      </w:r>
+    </w:p>
+    <w:p>
+      <w:pPr>
+        <w:jc w:val="both"/>
+        <w:rPr>
+          <w:rFonts w:ascii="Arial" w:hAnsi="Arial" w:cs="Arial"/>
+        </w:rPr>
+      </w:pPr>
+    </w:p>
+    <w:p>
+      <w:pPr>
+        <w:jc w:val="both"/>
+        <w:rPr>
+          <w:rFonts w:ascii="Arial" w:hAnsi="Arial" w:cs="Arial"/>
+          <w:b/>
+        </w:rPr>
+      </w:pPr>
+      <w:r>
+        <w:rPr>
+          <w:rFonts w:ascii="Arial" w:hAnsi="Arial" w:cs="Arial"/>
+          <w:b/>
+        </w:rPr>
+        <w:t>- Função BuscaLargura()</w:t>
+      </w:r>
+    </w:p>
+    <w:p>
+      <w:pPr>
+        <w:jc w:val="both"/>
+        <w:rPr>
+          <w:rFonts w:ascii="Arial" w:hAnsi="Arial" w:cs="Arial"/>
+        </w:rPr>
+      </w:pPr>
+    </w:p>
+    <w:p>
+      <w:pPr>
+        <w:rPr>
+          <w:rFonts w:ascii="Arial" w:hAnsi="Arial" w:cs="Arial"/>
+        </w:rPr>
+      </w:pPr>
+    </w:p>
+    <w:p>
+      <w:pPr>
+        <w:rPr>
+          <w:rFonts w:ascii="Arial" w:hAnsi="Arial" w:cs="Arial"/>
+        </w:rPr>
+      </w:pPr>
+    </w:p>
+    <w:p>
+      <w:pPr>
+        <w:rPr>
+          <w:rFonts w:ascii="Arial" w:hAnsi="Arial" w:cs="Arial"/>
+        </w:rPr>
+      </w:pPr>
+    </w:p>
+    <w:p>
+      <w:pPr>
+        <w:rPr>
+          <w:rFonts w:ascii="Arial" w:hAnsi="Arial" w:cs="Arial"/>
+        </w:rPr>
+      </w:pPr>
+    </w:p>
+    <w:p>
+      <w:pPr>
+        <w:rPr>
+          <w:rFonts w:ascii="Arial" w:hAnsi="Arial" w:cs="Arial"/>
+        </w:rPr>
+      </w:pPr>
+    </w:p>
+    <w:p>
+      <w:pPr>
+        <w:rPr>
+          <w:rFonts w:ascii="Arial" w:hAnsi="Arial" w:cs="Arial"/>
+        </w:rPr>
+      </w:pPr>
+    </w:p>
+    <w:p>
+      <w:pPr>
+        <w:rPr>
+          <w:rFonts w:ascii="Arial" w:hAnsi="Arial" w:cs="Arial"/>
+        </w:rPr>
+      </w:pPr>
+    </w:p>
+    <w:p>
+      <w:pPr>
+        <w:rPr>
+          <w:rFonts w:ascii="Arial" w:hAnsi="Arial" w:cs="Arial"/>
+        </w:rPr>
+      </w:pPr>
+    </w:p>
+    <w:p>
+      <w:pPr>
+        <w:jc w:val="center"/>
+        <w:rPr>
+          <w:rFonts w:ascii="Arial" w:hAnsi="Arial" w:cs="Arial"/>
+          <w:b/>
+        </w:rPr>
+      </w:pPr>
+      <w:r>
+        <w:rPr>
+          <w:rFonts w:ascii="Arial" w:hAnsi="Arial" w:cs="Arial"/>
+          <w:b/>
+        </w:rPr>
+        <w:lastRenderedPageBreak/>
+        <w:t>Imagens dos grafos gerados:</w:t>
+      </w:r>
+    </w:p>
+    <w:p>
+      <w:pPr>
+        <w:jc w:val="both"/>
+        <w:rPr>
+          <w:rFonts w:ascii="Arial" w:hAnsi="Arial" w:cs="Arial"/>
+          <w:b/>
+        </w:rPr>
+      </w:pPr>
+      <w:r>
+        <w:rPr>
+          <w:rFonts w:ascii="Arial" w:hAnsi="Arial" w:cs="Arial"/>
+          <w:b/>
+        </w:rPr>
+        <w:t>- Grafo inicial:</w:t>
+      </w:r>
+    </w:p>
+    <w:p>
+      <w:pPr>
+        <w:jc w:val="both"/>
+        <w:rPr>
+          <w:rFonts w:ascii="Arial" w:hAnsi="Arial" w:cs="Arial"/>
+        </w:rPr>
+      </w:pPr>
       <w:bookmarkStart w:id="0" w:name="_GoBack"/>
       <w:bookmarkEnd w:id="0"/>
-    </w:p>
-    <w:p>
-      <w:pPr>
-        <w:jc w:val="both"/>
-      </w:pPr>
-      <w:r>
-        <w:t xml:space="preserve">- Função </w:t>
-      </w:r>
-      <w:proofErr w:type="gramStart"/>
-      <w:r>
-        <w:t>Busca(</w:t>
-      </w:r>
-      <w:proofErr w:type="gramEnd"/>
-      <w:r>
-        <w:t>)</w:t>
-      </w:r>
-    </w:p>
-    <w:p>
-      <w:pPr>
-        <w:jc w:val="both"/>
-      </w:pPr>
-      <w:r>
-        <w:t>Utilizamos esta função para percorrer o grafo e verificar se o mesmo já foi visitado, se não tiver sido, chamamos a função “</w:t>
-      </w:r>
-      <w:proofErr w:type="spellStart"/>
-      <w:proofErr w:type="gramStart"/>
-      <w:r>
-        <w:t>BuscaProf</w:t>
-      </w:r>
-      <w:proofErr w:type="spellEnd"/>
-      <w:r>
-        <w:t>(</w:t>
-      </w:r>
-      <w:proofErr w:type="gramEnd"/>
-      <w:r>
-        <w:t>)”</w:t>
-      </w:r>
-    </w:p>
-    <w:p>
-      <w:pPr>
-        <w:jc w:val="both"/>
-      </w:pPr>
-      <w:r>
-        <w:t xml:space="preserve">- Função </w:t>
-      </w:r>
-      <w:proofErr w:type="spellStart"/>
-      <w:proofErr w:type="gramStart"/>
-      <w:r>
-        <w:t>BuscaProf</w:t>
-      </w:r>
-      <w:proofErr w:type="spellEnd"/>
-      <w:r>
-        <w:t>(</w:t>
-      </w:r>
-      <w:proofErr w:type="gramEnd"/>
-      <w:r>
-        <w:t>)</w:t>
-      </w:r>
-    </w:p>
-    <w:p>
-      <w:pPr>
-        <w:jc w:val="both"/>
-      </w:pPr>
-      <w:r>
-        <w:t>Utilizamos está função para</w:t>
-      </w:r>
-    </w:p>
-    <w:p>
-      <w:pPr>
-        <w:jc w:val="both"/>
-      </w:pPr>
-    </w:p>
-    <w:p>
-      <w:pPr>
-        <w:jc w:val="both"/>
-      </w:pPr>
-      <w:r>
-        <w:t>ZZZZZZZZZZZZZZZZZZZZZ</w:t>
-      </w:r>
-    </w:p>
-    <w:p>
-      <w:pPr>
-        <w:jc w:val="both"/>
-        <w:rPr>
-          <w:b/>
-        </w:rPr>
-      </w:pPr>
-      <w:r>
-        <w:rPr>
-          <w:b/>
-        </w:rPr>
-        <w:t>Imagens dos grafos gerados:</w:t>
-      </w:r>
-    </w:p>
-    <w:p>
-      <w:pPr>
-        <w:jc w:val="both"/>
-      </w:pPr>
-      <w:r>
-        <w:t>- Grafo inicial:</w:t>
-      </w:r>
-    </w:p>
-    <w:p>
-      <w:pPr>
-        <w:jc w:val="both"/>
-      </w:pPr>
-      <w:r>
-        <w:rPr>
+      <w:r>
+        <w:rPr>
+          <w:rFonts w:ascii="Arial" w:hAnsi="Arial" w:cs="Arial"/>
           <w:noProof/>
           <w:lang w:eastAsia="pt-BR"/>
         </w:rPr>
@@ -215,10 +452,10 @@
           <wp:anchor distT="0" distB="0" distL="114300" distR="114300" simplePos="0" relativeHeight="251658240" behindDoc="1" locked="0" layoutInCell="1" allowOverlap="1" wp14:anchorId="5AAD2E2C" wp14:editId="40D121AE">
             <wp:simplePos x="0" y="0"/>
             <wp:positionH relativeFrom="margin">
-              <wp:align>left</wp:align>
+              <wp:posOffset>19050</wp:posOffset>
             </wp:positionH>
             <wp:positionV relativeFrom="paragraph">
-              <wp:posOffset>84317</wp:posOffset>
+              <wp:posOffset>83820</wp:posOffset>
             </wp:positionV>
             <wp:extent cx="5334000" cy="4117848"/>
             <wp:effectExtent l="0" t="0" r="0" b="0"/>
@@ -271,66 +508,219 @@
     <w:p>
       <w:pPr>
         <w:jc w:val="both"/>
-      </w:pPr>
-    </w:p>
-    <w:p>
-      <w:pPr>
-        <w:jc w:val="both"/>
-      </w:pPr>
-    </w:p>
-    <w:p>
-      <w:pPr>
-        <w:jc w:val="both"/>
-      </w:pPr>
-    </w:p>
-    <w:p>
-      <w:pPr>
-        <w:jc w:val="both"/>
-      </w:pPr>
-    </w:p>
-    <w:p>
-      <w:pPr>
-        <w:jc w:val="both"/>
-      </w:pPr>
-    </w:p>
-    <w:p>
-      <w:pPr>
-        <w:jc w:val="both"/>
-      </w:pPr>
-    </w:p>
-    <w:p>
-      <w:pPr>
-        <w:jc w:val="both"/>
-      </w:pPr>
-    </w:p>
-    <w:p>
-      <w:pPr>
-        <w:jc w:val="both"/>
-      </w:pPr>
-    </w:p>
-    <w:p>
-      <w:pPr>
-        <w:jc w:val="both"/>
-      </w:pPr>
-    </w:p>
-    <w:p>
-      <w:pPr>
-        <w:jc w:val="both"/>
-      </w:pPr>
-    </w:p>
-    <w:p>
-      <w:pPr>
-        <w:jc w:val="both"/>
-      </w:pPr>
-    </w:p>
-    <w:p>
-      <w:pPr>
-        <w:jc w:val="both"/>
-      </w:pPr>
-    </w:p>
-    <w:p>
-      <w:pPr>
-        <w:jc w:val="both"/>
+        <w:rPr>
+          <w:rFonts w:ascii="Arial" w:hAnsi="Arial" w:cs="Arial"/>
+        </w:rPr>
+      </w:pPr>
+    </w:p>
+    <w:p>
+      <w:pPr>
+        <w:jc w:val="both"/>
+        <w:rPr>
+          <w:rFonts w:ascii="Arial" w:hAnsi="Arial" w:cs="Arial"/>
+        </w:rPr>
+      </w:pPr>
+    </w:p>
+    <w:p>
+      <w:pPr>
+        <w:jc w:val="both"/>
+        <w:rPr>
+          <w:rFonts w:ascii="Arial" w:hAnsi="Arial" w:cs="Arial"/>
+        </w:rPr>
+      </w:pPr>
+    </w:p>
+    <w:p>
+      <w:pPr>
+        <w:jc w:val="both"/>
+        <w:rPr>
+          <w:rFonts w:ascii="Arial" w:hAnsi="Arial" w:cs="Arial"/>
+        </w:rPr>
+      </w:pPr>
+    </w:p>
+    <w:p>
+      <w:pPr>
+        <w:jc w:val="both"/>
+        <w:rPr>
+          <w:rFonts w:ascii="Arial" w:hAnsi="Arial" w:cs="Arial"/>
+        </w:rPr>
+      </w:pPr>
+    </w:p>
+    <w:p>
+      <w:pPr>
+        <w:jc w:val="both"/>
+        <w:rPr>
+          <w:rFonts w:ascii="Arial" w:hAnsi="Arial" w:cs="Arial"/>
+        </w:rPr>
+      </w:pPr>
+    </w:p>
+    <w:p>
+      <w:pPr>
+        <w:jc w:val="both"/>
+        <w:rPr>
+          <w:rFonts w:ascii="Arial" w:hAnsi="Arial" w:cs="Arial"/>
+        </w:rPr>
+      </w:pPr>
+    </w:p>
+    <w:p>
+      <w:pPr>
+        <w:jc w:val="both"/>
+        <w:rPr>
+          <w:rFonts w:ascii="Arial" w:hAnsi="Arial" w:cs="Arial"/>
+        </w:rPr>
+      </w:pPr>
+    </w:p>
+    <w:p>
+      <w:pPr>
+        <w:jc w:val="both"/>
+        <w:rPr>
+          <w:rFonts w:ascii="Arial" w:hAnsi="Arial" w:cs="Arial"/>
+        </w:rPr>
+      </w:pPr>
+    </w:p>
+    <w:p>
+      <w:pPr>
+        <w:jc w:val="both"/>
+        <w:rPr>
+          <w:rFonts w:ascii="Arial" w:hAnsi="Arial" w:cs="Arial"/>
+        </w:rPr>
+      </w:pPr>
+    </w:p>
+    <w:p>
+      <w:pPr>
+        <w:jc w:val="both"/>
+        <w:rPr>
+          <w:rFonts w:ascii="Arial" w:hAnsi="Arial" w:cs="Arial"/>
+        </w:rPr>
+      </w:pPr>
+    </w:p>
+    <w:p>
+      <w:pPr>
+        <w:jc w:val="both"/>
+        <w:rPr>
+          <w:rFonts w:ascii="Arial" w:hAnsi="Arial" w:cs="Arial"/>
+        </w:rPr>
+      </w:pPr>
+    </w:p>
+    <w:p>
+      <w:pPr>
+        <w:jc w:val="both"/>
+        <w:rPr>
+          <w:rFonts w:ascii="Arial" w:hAnsi="Arial" w:cs="Arial"/>
+        </w:rPr>
+      </w:pPr>
+    </w:p>
+    <w:p>
+      <w:pPr>
+        <w:jc w:val="both"/>
+        <w:rPr>
+          <w:rFonts w:ascii="Arial" w:hAnsi="Arial" w:cs="Arial"/>
+        </w:rPr>
+      </w:pPr>
+    </w:p>
+    <w:p>
+      <w:pPr>
+        <w:jc w:val="both"/>
+        <w:rPr>
+          <w:rFonts w:ascii="Arial" w:hAnsi="Arial" w:cs="Arial"/>
+        </w:rPr>
+      </w:pPr>
+    </w:p>
+    <w:p>
+      <w:pPr>
+        <w:jc w:val="both"/>
+        <w:rPr>
+          <w:rFonts w:ascii="Arial" w:hAnsi="Arial" w:cs="Arial"/>
+        </w:rPr>
+      </w:pPr>
+    </w:p>
+    <w:p>
+      <w:pPr>
+        <w:jc w:val="both"/>
+        <w:rPr>
+          <w:rFonts w:ascii="Arial" w:hAnsi="Arial" w:cs="Arial"/>
+        </w:rPr>
+      </w:pPr>
+    </w:p>
+    <w:p>
+      <w:pPr>
+        <w:jc w:val="both"/>
+        <w:rPr>
+          <w:rFonts w:ascii="Arial" w:hAnsi="Arial" w:cs="Arial"/>
+          <w:b/>
+        </w:rPr>
+      </w:pPr>
+      <w:r>
+        <w:rPr>
+          <w:rFonts w:ascii="Arial" w:hAnsi="Arial" w:cs="Arial"/>
+        </w:rPr>
+        <w:t xml:space="preserve">- </w:t>
+      </w:r>
+      <w:r>
+        <w:rPr>
+          <w:rFonts w:ascii="Arial" w:hAnsi="Arial" w:cs="Arial"/>
+          <w:b/>
+        </w:rPr>
+        <w:t>Somente o maior componente</w:t>
+      </w:r>
+    </w:p>
+    <w:p>
+      <w:pPr>
+        <w:jc w:val="both"/>
+        <w:rPr>
+          <w:rFonts w:ascii="Arial" w:hAnsi="Arial" w:cs="Arial"/>
+          <w:b/>
+        </w:rPr>
+      </w:pPr>
+    </w:p>
+    <w:p>
+      <w:pPr>
+        <w:jc w:val="both"/>
+        <w:rPr>
+          <w:rFonts w:ascii="Arial" w:hAnsi="Arial" w:cs="Arial"/>
+          <w:b/>
+        </w:rPr>
+      </w:pPr>
+    </w:p>
+    <w:p>
+      <w:pPr>
+        <w:jc w:val="both"/>
+        <w:rPr>
+          <w:rFonts w:ascii="Arial" w:hAnsi="Arial" w:cs="Arial"/>
+          <w:b/>
+        </w:rPr>
+      </w:pPr>
+    </w:p>
+    <w:p>
+      <w:pPr>
+        <w:jc w:val="both"/>
+        <w:rPr>
+          <w:rFonts w:ascii="Arial" w:hAnsi="Arial" w:cs="Arial"/>
+          <w:b/>
+        </w:rPr>
+      </w:pPr>
+    </w:p>
+    <w:p>
+      <w:pPr>
+        <w:jc w:val="both"/>
+        <w:rPr>
+          <w:rFonts w:ascii="Arial" w:hAnsi="Arial" w:cs="Arial"/>
+          <w:b/>
+        </w:rPr>
+      </w:pPr>
+      <w:r>
+        <w:rPr>
+          <w:rFonts w:ascii="Arial" w:hAnsi="Arial" w:cs="Arial"/>
+          <w:b/>
+        </w:rPr>
+        <w:t>- Arvore gerada pelo Busca em profundidade</w:t>
+      </w:r>
+    </w:p>
+    <w:p>
+      <w:pPr>
+        <w:jc w:val="both"/>
+        <w:rPr>
+          <w:rFonts w:ascii="Arial" w:hAnsi="Arial" w:cs="Arial"/>
+        </w:rPr>
       </w:pPr>
     </w:p>
     <w:p>
@@ -349,7 +739,7 @@
 </file>
 
 <file path=word/styles.xml><?xml version="1.0" encoding="utf-8"?>
-<w:styles xmlns:mc="http://schemas.openxmlformats.org/markup-compatibility/2006" xmlns:r="http://schemas.openxmlformats.org/officeDocument/2006/relationships" xmlns:w="http://schemas.openxmlformats.org/wordprocessingml/2006/main" xmlns:w14="http://schemas.microsoft.com/office/word/2010/wordml" xmlns:w15="http://schemas.microsoft.com/office/word/2012/wordml" xmlns:w16se="http://schemas.microsoft.com/office/word/2015/wordml/symex" mc:Ignorable="w14 w15 w16se">
+<w:styles xmlns:mc="http://schemas.openxmlformats.org/markup-compatibility/2006" xmlns:r="http://schemas.openxmlformats.org/officeDocument/2006/relationships" xmlns:w="http://schemas.openxmlformats.org/wordprocessingml/2006/main" xmlns:w14="http://schemas.microsoft.com/office/word/2010/wordml" xmlns:w15="http://schemas.microsoft.com/office/word/2012/wordml" xmlns:w16cid="http://schemas.microsoft.com/office/word/2016/wordml/cid" xmlns:w16se="http://schemas.microsoft.com/office/word/2015/wordml/symex" mc:Ignorable="w14 w15 w16se w16cid">
   <w:docDefaults>
     <w:rPrDefault>
       <w:rPr>
@@ -365,7 +755,7 @@
       </w:pPr>
     </w:pPrDefault>
   </w:docDefaults>
-  <w:latentStyles w:defLockedState="0" w:defUIPriority="99" w:defSemiHidden="0" w:defUnhideWhenUsed="0" w:defQFormat="0" w:count="373">
+  <w:latentStyles w:defLockedState="0" w:defUIPriority="99" w:defSemiHidden="0" w:defUnhideWhenUsed="0" w:defQFormat="0" w:count="375">
     <w:lsdException w:name="Normal" w:uiPriority="0" w:qFormat="1"/>
     <w:lsdException w:name="heading 1" w:uiPriority="9" w:qFormat="1"/>
     <w:lsdException w:name="heading 2" w:semiHidden="1" w:uiPriority="9" w:unhideWhenUsed="1" w:qFormat="1"/>
@@ -471,7 +861,6 @@
     <w:lsdException w:name="HTML Sample" w:semiHidden="1" w:unhideWhenUsed="1"/>
     <w:lsdException w:name="HTML Typewriter" w:semiHidden="1" w:unhideWhenUsed="1"/>
     <w:lsdException w:name="HTML Variable" w:semiHidden="1" w:unhideWhenUsed="1"/>
-    <w:lsdException w:name="Normal Table" w:semiHidden="1" w:unhideWhenUsed="1"/>
     <w:lsdException w:name="annotation subject" w:semiHidden="1" w:unhideWhenUsed="1"/>
     <w:lsdException w:name="No List" w:semiHidden="1" w:unhideWhenUsed="1"/>
     <w:lsdException w:name="Outline List 1" w:semiHidden="1" w:unhideWhenUsed="1"/>
@@ -517,11 +906,9 @@
     <w:lsdException w:name="Table Subtle 1" w:semiHidden="1" w:unhideWhenUsed="1"/>
     <w:lsdException w:name="Table Subtle 2" w:semiHidden="1" w:unhideWhenUsed="1"/>
     <w:lsdException w:name="Table Web 1" w:semiHidden="1" w:unhideWhenUsed="1"/>
-    <w:lsdException w:name="Table Web 2" w:semiHidden="1" w:unhideWhenUsed="1"/>
     <w:lsdException w:name="Table Web 3" w:semiHidden="1" w:unhideWhenUsed="1"/>
     <w:lsdException w:name="Balloon Text" w:semiHidden="1" w:unhideWhenUsed="1"/>
     <w:lsdException w:name="Table Grid" w:uiPriority="39"/>
-    <w:lsdException w:name="Table Theme" w:semiHidden="1" w:unhideWhenUsed="1"/>
     <w:lsdException w:name="Placeholder Text" w:semiHidden="1"/>
     <w:lsdException w:name="No Spacing" w:uiPriority="1" w:qFormat="1"/>
     <w:lsdException w:name="Light Shading" w:uiPriority="60"/>
@@ -739,6 +1126,8 @@
     <w:lsdException w:name="List Table 7 Colorful Accent 6" w:uiPriority="52"/>
     <w:lsdException w:name="Mention" w:semiHidden="1" w:unhideWhenUsed="1"/>
     <w:lsdException w:name="Smart Hyperlink" w:semiHidden="1" w:unhideWhenUsed="1"/>
+    <w:lsdException w:name="Hashtag" w:semiHidden="1" w:unhideWhenUsed="1"/>
+    <w:lsdException w:name="Unresolved Mention" w:semiHidden="1" w:unhideWhenUsed="1"/>
   </w:latentStyles>
   <w:style w:type="paragraph" w:default="1" w:styleId="Normal">
     <w:name w:val="Normal"/>
@@ -803,6 +1192,36 @@
       <w:color w:val="2E74B5" w:themeColor="accent1" w:themeShade="BF"/>
       <w:sz w:val="32"/>
       <w:szCs w:val="32"/>
+    </w:rPr>
+  </w:style>
+  <w:style w:type="paragraph" w:styleId="Textodebalo">
+    <w:name w:val="Balloon Text"/>
+    <w:basedOn w:val="Normal"/>
+    <w:link w:val="TextodebaloChar"/>
+    <w:uiPriority w:val="99"/>
+    <w:semiHidden/>
+    <w:unhideWhenUsed/>
+    <w:rsid w:val="002A3C86"/>
+    <w:pPr>
+      <w:spacing w:after="0" w:line="240" w:lineRule="auto"/>
+    </w:pPr>
+    <w:rPr>
+      <w:rFonts w:ascii="Segoe UI" w:hAnsi="Segoe UI" w:cs="Segoe UI"/>
+      <w:sz w:val="18"/>
+      <w:szCs w:val="18"/>
+    </w:rPr>
+  </w:style>
+  <w:style w:type="character" w:customStyle="1" w:styleId="TextodebaloChar">
+    <w:name w:val="Texto de balão Char"/>
+    <w:basedOn w:val="Fontepargpadro"/>
+    <w:link w:val="Textodebalo"/>
+    <w:uiPriority w:val="99"/>
+    <w:semiHidden/>
+    <w:rsid w:val="002A3C86"/>
+    <w:rPr>
+      <w:rFonts w:ascii="Segoe UI" w:hAnsi="Segoe UI" w:cs="Segoe UI"/>
+      <w:sz w:val="18"/>
+      <w:szCs w:val="18"/>
     </w:rPr>
   </w:style>
 </w:styles>

</xml_diff>